<commit_message>
Revert "Removed unused import"
This reverts commit 701a8b634b26274777813328ac33fcf01f1378ca.
</commit_message>
<xml_diff>
--- a/Unterlagen/Konzept Review.docx
+++ b/Unterlagen/Konzept Review.docx
@@ -1427,43 +1427,11 @@
       </w:r>
       <w:r>
         <w:br/>
-        <w:t xml:space="preserve">Slick2D bietet nochmals mehr Komfort, da es allgemeine Arbeit abnimmt, die man für jedes 2D Spiel braucht. So existiert bereits eine </w:t>
-      </w:r>
-      <w:proofErr w:type="spellStart"/>
-      <w:r>
-        <w:t>GameLoop</w:t>
-      </w:r>
-      <w:proofErr w:type="spellEnd"/>
-      <w:r>
-        <w:t xml:space="preserve">, der Zugriff auf OpenGL ist durch Graphics-Objekte </w:t>
-      </w:r>
-      <w:proofErr w:type="spellStart"/>
-      <w:r>
-        <w:t>gewrappt</w:t>
-      </w:r>
-      <w:proofErr w:type="spellEnd"/>
-      <w:r>
-        <w:t xml:space="preserve"> und es existieren auch Wrapper um das Fenster-System von LWJGL sowie um das Input-Handling von LWJGL. Der einzige Nachteil gegenüber LWJGL ist, dass der OpenGL-Zugriff über die veraltete statische OpenGL-Pipeline gelöst ist, während wir bei LWJGL die Möglichkeit haben die moderne dynamische Pipeline mit </w:t>
-      </w:r>
-      <w:proofErr w:type="spellStart"/>
-      <w:r>
-        <w:t>Shadern</w:t>
-      </w:r>
-      <w:proofErr w:type="spellEnd"/>
-      <w:r>
-        <w:t xml:space="preserve"> zu benutzen. Dies ist allerdings mit extrem großem Aufwand verbunden und unser Spiel ist nicht ansatzweise komplex genug, als dass wir wirklich Performance Unterschiede merken würden.</w:t>
+        <w:t>Slick2D bietet nochmals mehr Komfort, da es allgemeine Arbeit abnimmt, die man für jedes 2D Spiel braucht. So existiert bereits eine GameLoop, der Zugriff auf OpenGL ist durch Graphics-Objekte gewrappt und es existieren auch Wrapper um das Fenster-System von LWJGL sowie um das Input-Handling von LWJGL. Der einzige Nachteil gegenüber LWJGL ist, dass der OpenGL-Zugriff über die veraltete statische OpenGL-Pipeline gelöst ist, während wir bei LWJGL die Möglichkeit haben die moderne dynamische Pipeline mit Shadern zu benutzen. Dies ist allerdings mit extrem großem Aufwand verbunden und unser Spiel ist nicht ansatzweise komplex genug, als dass wir wirklich Performance Unterschiede merken würden.</w:t>
       </w:r>
       <w:r>
         <w:br/>
-        <w:t xml:space="preserve">Aber es bestünde auch noch die Möglichkeit ganz auf OpenGL zu verzichten und einfach Javas integrierte 2D Bibliothek benutzten. Diese ist ähnlich komfortabel zu benutzen wie Slick2D, auch wenn hier noch keine </w:t>
-      </w:r>
-      <w:proofErr w:type="spellStart"/>
-      <w:r>
-        <w:t>GameLoop</w:t>
-      </w:r>
-      <w:proofErr w:type="spellEnd"/>
-      <w:r>
-        <w:t xml:space="preserve"> und kein State-System existiert. Außerdem ist unser Spiel nicht so aufwändig, dass wir wirklich auf eine Grafikkarte angewiesen sind. </w:t>
+        <w:t xml:space="preserve">Aber es bestünde auch noch die Möglichkeit ganz auf OpenGL zu verzichten und einfach Javas integrierte 2D Bibliothek benutzten. Diese ist ähnlich komfortabel zu benutzen wie Slick2D, auch wenn hier noch keine GameLoop und kein State-System existiert. Außerdem ist unser Spiel nicht so aufwändig, dass wir wirklich auf eine Grafikkarte angewiesen sind. </w:t>
       </w:r>
     </w:p>
     <w:p>
@@ -1505,15 +1473,7 @@
     </w:p>
     <w:p>
       <w:r>
-        <w:t xml:space="preserve">Als grundlegen Aufbau für das Spiel haben wir einen Container, der die einzelnen Zustände des Spiels verwaltet. Im Grunde besitzt der Container die </w:t>
-      </w:r>
-      <w:proofErr w:type="spellStart"/>
-      <w:r>
-        <w:t>GameLoop</w:t>
-      </w:r>
-      <w:proofErr w:type="spellEnd"/>
-      <w:r>
-        <w:t xml:space="preserve">, das Fenster und alle Ressourcen und leitet die Aufgeben wie </w:t>
+        <w:t xml:space="preserve">Als grundlegen Aufbau für das Spiel haben wir einen Container, der die einzelnen Zustände des Spiels verwaltet. Im Grunde besitzt der Container die GameLoop, das Fenster und alle Ressourcen und leitet die Aufgeben wie </w:t>
       </w:r>
       <w:r>
         <w:t>Rendering</w:t>
@@ -1572,27 +1532,14 @@
       <w:r>
         <w:t xml:space="preserve">Abbildung </w:t>
       </w:r>
-      <w:r>
-        <w:fldChar w:fldCharType="begin"/>
-      </w:r>
-      <w:r>
-        <w:instrText xml:space="preserve"> SEQ Abbildung \* ARABIC </w:instrText>
-      </w:r>
-      <w:r>
-        <w:fldChar w:fldCharType="separate"/>
-      </w:r>
-      <w:r>
-        <w:rPr>
-          <w:noProof/>
-        </w:rPr>
-        <w:t>1</w:t>
-      </w:r>
-      <w:r>
-        <w:rPr>
-          <w:noProof/>
-        </w:rPr>
-        <w:fldChar w:fldCharType="end"/>
-      </w:r>
+      <w:fldSimple w:instr=" SEQ Abbildung \* ARABIC ">
+        <w:r>
+          <w:rPr>
+            <w:noProof/>
+          </w:rPr>
+          <w:t>1</w:t>
+        </w:r>
+      </w:fldSimple>
       <w:r>
         <w:t xml:space="preserve">: </w:t>
       </w:r>
@@ -1613,35 +1560,7 @@
         <w:rPr>
           <w:i/>
         </w:rPr>
-        <w:t xml:space="preserve">In Slick2D gibt es bereits die Klassen </w:t>
-      </w:r>
-      <w:proofErr w:type="spellStart"/>
-      <w:r>
-        <w:rPr>
-          <w:i/>
-        </w:rPr>
-        <w:t>StateBasedGame</w:t>
-      </w:r>
-      <w:proofErr w:type="spellEnd"/>
-      <w:r>
-        <w:rPr>
-          <w:i/>
-        </w:rPr>
-        <w:t xml:space="preserve"> und </w:t>
-      </w:r>
-      <w:proofErr w:type="spellStart"/>
-      <w:r>
-        <w:rPr>
-          <w:i/>
-        </w:rPr>
-        <w:t>BasicGameState</w:t>
-      </w:r>
-      <w:proofErr w:type="spellEnd"/>
-      <w:r>
-        <w:rPr>
-          <w:i/>
-        </w:rPr>
-        <w:t>. Diese werden wir erweitern um ein Zustandssystem zu realisieren.</w:t>
+        <w:t>In Slick2D gibt es bereits die Klassen StateBasedGame und BasicGameState. Diese werden wir erweitern um ein Zustandssystem zu realisieren.</w:t>
       </w:r>
     </w:p>
     <w:p>
@@ -1673,19 +1592,11 @@
       <w:r>
         <w:t xml:space="preserve"> startet im </w:t>
       </w:r>
-      <w:proofErr w:type="spellStart"/>
       <w:r>
         <w:rPr>
           <w:b/>
         </w:rPr>
-        <w:t>Splash</w:t>
-      </w:r>
-      <w:proofErr w:type="spellEnd"/>
-      <w:r>
-        <w:rPr>
-          <w:b/>
-        </w:rPr>
-        <w:t>-Screen</w:t>
+        <w:t>Splash-Screen</w:t>
       </w:r>
       <w:r>
         <w:t xml:space="preserve">, dieser wird genutzt um ein Logo oder </w:t>
@@ -1759,14 +1670,12 @@
       <w:r>
         <w:t xml:space="preserve">das </w:t>
       </w:r>
-      <w:proofErr w:type="spellStart"/>
       <w:r>
         <w:rPr>
           <w:b/>
         </w:rPr>
         <w:t>Stats</w:t>
       </w:r>
-      <w:proofErr w:type="spellEnd"/>
       <w:r>
         <w:rPr>
           <w:b/>
@@ -1835,7 +1744,6 @@
       <w:r>
         <w:rPr>
           <w:noProof/>
-          <w:lang w:eastAsia="de-DE"/>
         </w:rPr>
         <mc:AlternateContent>
           <mc:Choice Requires="wps">
@@ -1886,27 +1794,14 @@
                             <w:r>
                               <w:t xml:space="preserve">Abbildung </w:t>
                             </w:r>
-                            <w:r>
-                              <w:fldChar w:fldCharType="begin"/>
-                            </w:r>
-                            <w:r>
-                              <w:instrText xml:space="preserve"> SEQ Abbildung \* ARABIC </w:instrText>
-                            </w:r>
-                            <w:r>
-                              <w:fldChar w:fldCharType="separate"/>
-                            </w:r>
-                            <w:r>
-                              <w:rPr>
-                                <w:noProof/>
-                              </w:rPr>
-                              <w:t>2</w:t>
-                            </w:r>
-                            <w:r>
-                              <w:rPr>
-                                <w:noProof/>
-                              </w:rPr>
-                              <w:fldChar w:fldCharType="end"/>
-                            </w:r>
+                            <w:fldSimple w:instr=" SEQ Abbildung \* ARABIC ">
+                              <w:r>
+                                <w:rPr>
+                                  <w:noProof/>
+                                </w:rPr>
+                                <w:t>2</w:t>
+                              </w:r>
+                            </w:fldSimple>
                             <w:r>
                               <w:t>: Zustände</w:t>
                             </w:r>
@@ -2029,13 +1924,8 @@
                               <w:pPr>
                                 <w:jc w:val="center"/>
                               </w:pPr>
-                              <w:proofErr w:type="spellStart"/>
                               <w:r>
-                                <w:t>Splash</w:t>
-                              </w:r>
-                              <w:proofErr w:type="spellEnd"/>
-                              <w:r>
-                                <w:t>-Screen</w:t>
+                                <w:t>Splash-Screen</w:t>
                               </w:r>
                             </w:p>
                             <w:tbl>
@@ -5914,23 +5804,13 @@
                                 <w:spacing w:before="0" w:beforeAutospacing="0" w:after="160" w:afterAutospacing="0" w:line="254" w:lineRule="auto"/>
                                 <w:jc w:val="center"/>
                               </w:pPr>
-                              <w:proofErr w:type="spellStart"/>
                               <w:r>
                                 <w:rPr>
                                   <w:rFonts w:eastAsia="Calibri"/>
                                   <w:sz w:val="22"/>
                                   <w:szCs w:val="22"/>
                                 </w:rPr>
-                                <w:t>Stats</w:t>
-                              </w:r>
-                              <w:proofErr w:type="spellEnd"/>
-                              <w:r>
-                                <w:rPr>
-                                  <w:rFonts w:eastAsia="Calibri"/>
-                                  <w:sz w:val="22"/>
-                                  <w:szCs w:val="22"/>
-                                </w:rPr>
-                                <w:t xml:space="preserve"> Menu</w:t>
+                                <w:t>Stats Menu</w:t>
                               </w:r>
                             </w:p>
                             <w:p>
@@ -6475,41 +6355,6 @@
                         </wps:style>
                         <wps:bodyPr/>
                       </wps:wsp>
-                      <wps:wsp>
-                        <wps:cNvPr id="55" name="Gerade Verbindung mit Pfeil 55"/>
-                        <wps:cNvCnPr>
-                          <a:endCxn id="21" idx="0"/>
-                        </wps:cNvCnPr>
-                        <wps:spPr>
-                          <a:xfrm>
-                            <a:off x="3637915" y="1623060"/>
-                            <a:ext cx="0" cy="305211"/>
-                          </a:xfrm>
-                          <a:prstGeom prst="straightConnector1">
-                            <a:avLst/>
-                          </a:prstGeom>
-                          <a:ln>
-                            <a:tailEnd type="triangle"/>
-                          </a:ln>
-                        </wps:spPr>
-                        <wps:style>
-                          <a:lnRef idx="2">
-                            <a:schemeClr val="accent1">
-                              <a:shade val="50000"/>
-                            </a:schemeClr>
-                          </a:lnRef>
-                          <a:fillRef idx="1">
-                            <a:schemeClr val="accent1"/>
-                          </a:fillRef>
-                          <a:effectRef idx="0">
-                            <a:schemeClr val="accent1"/>
-                          </a:effectRef>
-                          <a:fontRef idx="minor">
-                            <a:schemeClr val="lt1"/>
-                          </a:fontRef>
-                        </wps:style>
-                        <wps:bodyPr/>
-                      </wps:wsp>
                     </wpc:wpc>
                   </a:graphicData>
                 </a:graphic>
@@ -6524,7 +6369,7 @@
           </mc:Choice>
           <mc:Fallback>
             <w:pict>
-              <v:group w14:anchorId="33571881" id="Zeichenbereich 56" o:spid="_x0000_s1027" editas="canvas" style="position:absolute;margin-left:0;margin-top:.05pt;width:366pt;height:384pt;z-index:-251657216;mso-position-horizontal:center;mso-position-horizontal-relative:margin;mso-width-relative:margin;mso-height-relative:margin" coordsize="46482,48768" o:gfxdata="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">
+              <v:group w14:anchorId="33571881" id="Zeichenbereich 56" o:spid="_x0000_s1027" editas="canvas" style="position:absolute;margin-left:0;margin-top:.05pt;width:366pt;height:384pt;z-index:-251657216;mso-position-horizontal:center;mso-position-horizontal-relative:margin;mso-width-relative:margin;mso-height-relative:margin" coordsize="46482,48768" o:gfxdata="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">
                 <v:shapetype id="_x0000_t75" coordsize="21600,21600" o:spt="75" o:preferrelative="t" path="m@4@5l@4@11@9@11@9@5xe" filled="f" stroked="f">
                   <v:stroke joinstyle="miter"/>
                   <v:formulas>
@@ -6556,13 +6401,8 @@
                         <w:pPr>
                           <w:jc w:val="center"/>
                         </w:pPr>
-                        <w:proofErr w:type="spellStart"/>
                         <w:r>
-                          <w:t>Splash</w:t>
-                        </w:r>
-                        <w:proofErr w:type="spellEnd"/>
-                        <w:r>
-                          <w:t>-Screen</w:t>
+                          <w:t>Splash-Screen</w:t>
                         </w:r>
                       </w:p>
                       <w:tbl>
@@ -9638,23 +9478,13 @@
                           <w:spacing w:before="0" w:beforeAutospacing="0" w:after="160" w:afterAutospacing="0" w:line="254" w:lineRule="auto"/>
                           <w:jc w:val="center"/>
                         </w:pPr>
-                        <w:proofErr w:type="spellStart"/>
                         <w:r>
                           <w:rPr>
                             <w:rFonts w:eastAsia="Calibri"/>
                             <w:sz w:val="22"/>
                             <w:szCs w:val="22"/>
                           </w:rPr>
-                          <w:t>Stats</w:t>
-                        </w:r>
-                        <w:proofErr w:type="spellEnd"/>
-                        <w:r>
-                          <w:rPr>
-                            <w:rFonts w:eastAsia="Calibri"/>
-                            <w:sz w:val="22"/>
-                            <w:szCs w:val="22"/>
-                          </w:rPr>
-                          <w:t xml:space="preserve"> Menu</w:t>
+                          <w:t>Stats Menu</w:t>
                         </w:r>
                       </w:p>
                       <w:p>
@@ -10044,9 +9874,6 @@
                 <v:shape id="Gerade Verbindung mit Pfeil 54" o:spid="_x0000_s1060" type="#_x0000_t32" style="position:absolute;left:26898;top:15830;width:3886;height:3710;flip:x y;visibility:visible;mso-wrap-style:square" o:connectortype="straight" o:gfxdata="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" filled="t" fillcolor="#f0a22e [3204]" strokecolor="#845209 [1604]" strokeweight="1pt">
                   <v:stroke endarrow="block" joinstyle="miter"/>
                 </v:shape>
-                <v:shape id="Gerade Verbindung mit Pfeil 55" o:spid="_x0000_s1061" type="#_x0000_t32" style="position:absolute;left:36379;top:16230;width:0;height:3052;visibility:visible;mso-wrap-style:square" o:connectortype="straight" o:gfxdata="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" filled="t" fillcolor="#f0a22e [3204]" strokecolor="#845209 [1604]" strokeweight="1pt">
-                  <v:stroke endarrow="block" joinstyle="miter"/>
-                </v:shape>
                 <w10:wrap anchorx="margin"/>
               </v:group>
             </w:pict>
@@ -10178,27 +10005,14 @@
       <w:r>
         <w:t xml:space="preserve">Abbildung </w:t>
       </w:r>
-      <w:r>
-        <w:fldChar w:fldCharType="begin"/>
-      </w:r>
-      <w:r>
-        <w:instrText xml:space="preserve"> SEQ Abbildung \* ARABIC </w:instrText>
-      </w:r>
-      <w:r>
-        <w:fldChar w:fldCharType="separate"/>
-      </w:r>
-      <w:r>
-        <w:rPr>
-          <w:noProof/>
-        </w:rPr>
-        <w:t>3</w:t>
-      </w:r>
-      <w:r>
-        <w:rPr>
-          <w:noProof/>
-        </w:rPr>
-        <w:fldChar w:fldCharType="end"/>
-      </w:r>
+      <w:fldSimple w:instr=" SEQ Abbildung \* ARABIC ">
+        <w:r>
+          <w:rPr>
+            <w:noProof/>
+          </w:rPr>
+          <w:t>3</w:t>
+        </w:r>
+      </w:fldSimple>
       <w:r>
         <w:t>: Module</w:t>
       </w:r>
@@ -10216,20 +10030,17 @@
         <w:t>Ein vollständiges UML-Diagramm der Engine ist im Anhang.</w:t>
       </w:r>
     </w:p>
-    <w:p>
-      <w:bookmarkStart w:id="9" w:name="_GoBack"/>
-      <w:bookmarkEnd w:id="9"/>
-    </w:p>
+    <w:p/>
     <w:p>
       <w:pPr>
         <w:pStyle w:val="berschrift3"/>
       </w:pPr>
-      <w:bookmarkStart w:id="10" w:name="_Toc452444205"/>
+      <w:bookmarkStart w:id="9" w:name="_Toc452444205"/>
       <w:r>
         <w:lastRenderedPageBreak/>
         <w:t>Component Pattern</w:t>
       </w:r>
-      <w:bookmarkEnd w:id="10"/>
+      <w:bookmarkEnd w:id="9"/>
     </w:p>
     <w:p>
       <w:r>
@@ -10242,15 +10053,7 @@
         <w:t>s ein GameObject nur eine Instanz jeder von jeder Component haben darf</w:t>
       </w:r>
       <w:r>
-        <w:t xml:space="preserve"> (welche Position würde die </w:t>
-      </w:r>
-      <w:proofErr w:type="spellStart"/>
-      <w:r>
-        <w:t>Render</w:t>
-      </w:r>
-      <w:proofErr w:type="spellEnd"/>
-      <w:r>
-        <w:t>-Component aus dem Beispiel sonst nehmen?)</w:t>
+        <w:t xml:space="preserve"> (welche Position würde die Render-Component aus dem Beispiel sonst nehmen?)</w:t>
       </w:r>
       <w:r>
         <w:t>.</w:t>
@@ -10287,27 +10090,14 @@
       <w:r>
         <w:t xml:space="preserve">Abbildung </w:t>
       </w:r>
-      <w:r>
-        <w:fldChar w:fldCharType="begin"/>
-      </w:r>
-      <w:r>
-        <w:instrText xml:space="preserve"> SEQ Abbildung \* ARABIC </w:instrText>
-      </w:r>
-      <w:r>
-        <w:fldChar w:fldCharType="separate"/>
-      </w:r>
-      <w:r>
-        <w:rPr>
-          <w:noProof/>
-        </w:rPr>
-        <w:t>4</w:t>
-      </w:r>
-      <w:r>
-        <w:rPr>
-          <w:noProof/>
-        </w:rPr>
-        <w:fldChar w:fldCharType="end"/>
-      </w:r>
+      <w:fldSimple w:instr=" SEQ Abbildung \* ARABIC ">
+        <w:r>
+          <w:rPr>
+            <w:noProof/>
+          </w:rPr>
+          <w:t>4</w:t>
+        </w:r>
+      </w:fldSimple>
       <w:r>
         <w:t>: Component-Pattern</w:t>
       </w:r>
@@ -10329,15 +10119,7 @@
       </w:r>
       <w:r>
         <w:br/>
-        <w:t xml:space="preserve">Allerdings hat das Component-Pattern den Vorteil, dass man allgemeine Verhaltensweisen sehr gut auslagern und wiederverwenden kann, so hat zum Beispiel jedes GameObject, das ein Bild auf dem Bildschirm zeichnen soll eine </w:t>
-      </w:r>
-      <w:proofErr w:type="spellStart"/>
-      <w:r>
-        <w:t>ImageRendererComponent</w:t>
-      </w:r>
-      <w:proofErr w:type="spellEnd"/>
-      <w:r>
-        <w:t>. Ohne das Pattern würde hierdurch entweder sehr viel Code dupliziert werden oder es müssten komplizierte Vererbungs-Hierarchien erstellt werden.</w:t>
+        <w:t>Allerdings hat das Component-Pattern den Vorteil, dass man allgemeine Verhaltensweisen sehr gut auslagern und wiederverwenden kann, so hat zum Beispiel jedes GameObject, das ein Bild auf dem Bildschirm zeichnen soll eine ImageRendererComponent. Ohne das Pattern würde hierdurch entweder sehr viel Code dupliziert werden oder es müssten komplizierte Vererbungs-Hierarchien erstellt werden.</w:t>
       </w:r>
     </w:p>
     <w:p>
@@ -10352,12 +10134,12 @@
       <w:pPr>
         <w:pStyle w:val="berschrift3"/>
       </w:pPr>
-      <w:bookmarkStart w:id="11" w:name="_Toc452444206"/>
+      <w:bookmarkStart w:id="10" w:name="_Toc452444206"/>
       <w:r>
         <w:lastRenderedPageBreak/>
         <w:t>Layer</w:t>
       </w:r>
-      <w:bookmarkEnd w:id="11"/>
+      <w:bookmarkEnd w:id="10"/>
     </w:p>
     <w:p>
       <w:r>
@@ -10739,50 +10521,21 @@
       <w:r>
         <w:t xml:space="preserve">Abbildung </w:t>
       </w:r>
-      <w:r>
-        <w:fldChar w:fldCharType="begin"/>
-      </w:r>
-      <w:r>
-        <w:instrText xml:space="preserve"> SEQ Abbildung \* ARABIC </w:instrText>
-      </w:r>
-      <w:r>
-        <w:fldChar w:fldCharType="separate"/>
-      </w:r>
-      <w:r>
-        <w:rPr>
-          <w:noProof/>
-        </w:rPr>
-        <w:t>5</w:t>
-      </w:r>
-      <w:r>
-        <w:rPr>
-          <w:noProof/>
-        </w:rPr>
-        <w:fldChar w:fldCharType="end"/>
-      </w:r>
+      <w:fldSimple w:instr=" SEQ Abbildung \* ARABIC ">
+        <w:r>
+          <w:rPr>
+            <w:noProof/>
+          </w:rPr>
+          <w:t>5</w:t>
+        </w:r>
+      </w:fldSimple>
       <w:r>
         <w:t>: Layer</w:t>
       </w:r>
     </w:p>
     <w:p>
       <w:r>
-        <w:t xml:space="preserve">Es gibt mehrere Möglichkeiten </w:t>
-      </w:r>
-      <w:proofErr w:type="gramStart"/>
-      <w:r>
-        <w:t>diese Layer</w:t>
-      </w:r>
-      <w:proofErr w:type="gramEnd"/>
-      <w:r>
-        <w:t xml:space="preserve"> zu realisieren. Eine Möglichkeit ist es, dass jeder Zustand drei Ansammlungen von GameObjects hat, die entsprechend Ihrer Tiefe auf dem Bildschirm nacheinander den Update- und </w:t>
-      </w:r>
-      <w:proofErr w:type="spellStart"/>
-      <w:r>
-        <w:t>Render</w:t>
-      </w:r>
-      <w:proofErr w:type="spellEnd"/>
-      <w:r>
-        <w:t>-Vorgang ausführen.</w:t>
+        <w:t>Es gibt mehrere Möglichkeiten diese Layer zu realisieren. Eine Möglichkeit ist es, dass jeder Zustand drei Ansammlungen von GameObjects hat, die entsprechend Ihrer Tiefe auf dem Bildschirm nacheinander den Update- und Render-Vorgang ausführen.</w:t>
       </w:r>
       <w:r>
         <w:br/>
@@ -10792,46 +10545,14 @@
         <w:t>bei uns</w:t>
       </w:r>
       <w:r>
-        <w:t xml:space="preserve"> durch drei verschiedene </w:t>
-      </w:r>
-      <w:proofErr w:type="spellStart"/>
-      <w:r>
-        <w:t>Render</w:t>
-      </w:r>
-      <w:proofErr w:type="spellEnd"/>
-      <w:r>
-        <w:t>-Methoden realisiert.</w:t>
+        <w:t xml:space="preserve"> durch drei verschiedene Render-Methoden realisiert.</w:t>
       </w:r>
       <w:r>
         <w:br/>
-        <w:t xml:space="preserve">Für jedes Layer Existiert eine eigene </w:t>
-      </w:r>
-      <w:proofErr w:type="spellStart"/>
-      <w:r>
-        <w:t>Render</w:t>
-      </w:r>
-      <w:proofErr w:type="spellEnd"/>
-      <w:r>
-        <w:t>-Methode, wobei zuerst die für den Hintergrund ausgeführt wird, dann die für das Game-Layer und am Schluss wird die GUI-</w:t>
-      </w:r>
-      <w:proofErr w:type="spellStart"/>
-      <w:r>
-        <w:t>Render</w:t>
-      </w:r>
-      <w:proofErr w:type="spellEnd"/>
-      <w:r>
-        <w:t>-Methode ausgeführt. Das hat den Effekt, dass der Hintergrund vom Game übermalt wird und die GUI über allem anderen liegt.</w:t>
+        <w:t>Für jedes Layer Existiert eine eigene Render-Methode, wobei zuerst die für den Hintergrund ausgeführt wird, dann die für das Game-Layer und am Schluss wird die GUI-Render-Methode ausgeführt. Das hat den Effekt, dass der Hintergrund vom Game übermalt wird und die GUI über allem anderen liegt.</w:t>
       </w:r>
       <w:r>
-        <w:t xml:space="preserve"> Dadurch, dass wir nur verschiedene </w:t>
-      </w:r>
-      <w:proofErr w:type="spellStart"/>
-      <w:r>
-        <w:t>Render</w:t>
-      </w:r>
-      <w:proofErr w:type="spellEnd"/>
-      <w:r>
-        <w:t>-Methoden benutzen, haben wir folgende Vorteile:</w:t>
+        <w:t xml:space="preserve"> Dadurch, dass wir nur verschiedene Render-Methoden benutzen, haben wir folgende Vorteile:</w:t>
       </w:r>
     </w:p>
     <w:p>
@@ -10852,21 +10573,7 @@
         <w:rPr>
           <w:i/>
         </w:rPr>
-        <w:t xml:space="preserve">Innerhalb des </w:t>
-      </w:r>
-      <w:proofErr w:type="spellStart"/>
-      <w:r>
-        <w:rPr>
-          <w:i/>
-        </w:rPr>
-        <w:t>GameStates</w:t>
-      </w:r>
-      <w:proofErr w:type="spellEnd"/>
-      <w:r>
-        <w:rPr>
-          <w:i/>
-        </w:rPr>
-        <w:t xml:space="preserve"> haben wir nur eine anstatt drei Listen von GameObjects. Außerdem können wir die GameObjects einfach dem GameState hinzufügen und müssen nicht überlegen, in welches Layer wir das GameObject stecken.</w:t>
+        <w:t>Innerhalb des GameStates haben wir nur eine anstatt drei Listen von GameObjects. Außerdem können wir die GameObjects einfach dem GameState hinzufügen und müssen nicht überlegen, in welches Layer wir das GameObject stecken.</w:t>
       </w:r>
     </w:p>
     <w:p>
@@ -10887,21 +10594,7 @@
         <w:rPr>
           <w:i/>
         </w:rPr>
-        <w:t xml:space="preserve">Für die meisten Sachen sind die drei Layer nicht wichtig. Würden wir </w:t>
-      </w:r>
-      <w:proofErr w:type="gramStart"/>
-      <w:r>
-        <w:rPr>
-          <w:i/>
-        </w:rPr>
-        <w:t>die Layer</w:t>
-      </w:r>
-      <w:proofErr w:type="gramEnd"/>
-      <w:r>
-        <w:rPr>
-          <w:i/>
-        </w:rPr>
-        <w:t xml:space="preserve"> durch verschiedene Listen darstellen, müssten wir über drei Listen iterieren um alle Objekte zu </w:t>
+        <w:t xml:space="preserve">Für die meisten Sachen sind die drei Layer nicht wichtig. Würden wir die Layer durch verschiedene Listen darstellen, müssten wir über drei Listen iterieren um alle Objekte zu </w:t>
       </w:r>
       <w:r>
         <w:rPr>
@@ -10947,12 +10640,12 @@
       <w:pPr>
         <w:pStyle w:val="berschrift3"/>
       </w:pPr>
-      <w:bookmarkStart w:id="12" w:name="_Toc452444207"/>
+      <w:bookmarkStart w:id="11" w:name="_Toc452444207"/>
       <w:r>
         <w:lastRenderedPageBreak/>
         <w:t>Core-Modul</w:t>
       </w:r>
-      <w:bookmarkEnd w:id="12"/>
+      <w:bookmarkEnd w:id="11"/>
       <w:r>
         <w:t xml:space="preserve"> </w:t>
       </w:r>
@@ -10963,34 +10656,10 @@
       </w:r>
       <w:r>
         <w:br/>
-        <w:t xml:space="preserve">Es gibt das Interface GameObject, das angibt, dass jedes GameObject die Fähigkeit haben muss Components aufzunehmen und Aktionen auf diesen Components auszuführen. Die Klasse Component erbt von allen </w:t>
-      </w:r>
-      <w:proofErr w:type="spellStart"/>
-      <w:r>
-        <w:t>Behaviors</w:t>
-      </w:r>
-      <w:proofErr w:type="spellEnd"/>
-      <w:r>
-        <w:t xml:space="preserve"> aus dem Behavior-Modul und definiert Dummy-Implementierung für diese Methoden.</w:t>
+        <w:t>Es gibt das Interface GameObject, das angibt, dass jedes GameObject die Fähigkeit haben muss Components aufzunehmen und Aktionen auf diesen Components auszuführen. Die Klasse Component erbt von allen Behaviors aus dem Behavior-Modul und definiert Dummy-Implementierung für diese Methoden.</w:t>
       </w:r>
       <w:r>
-        <w:t xml:space="preserve"> Das hat den Vorteil, dass eigen definierte Components alle Arten von Behavior definieren können, aber nicht gezwungen sind welche zu implementieren, die sie nicht benötigen. Des Weiteren existiert die abstrakte Klasse Scene, welche von </w:t>
-      </w:r>
-      <w:proofErr w:type="spellStart"/>
-      <w:r>
-        <w:t>BasicGameState</w:t>
-      </w:r>
-      <w:proofErr w:type="spellEnd"/>
-      <w:r>
-        <w:t xml:space="preserve"> aus Slick2D erbt. Da jeder GameState durch eine Sammlung von GameObjects definiert wird, wird in der Scene-Klasse diese Sammlung angelegt sowie das Rendering, Updating und Input-Handling an die GameObjects delegiert. Da es umständlich ist jedes Mal, wenn man eine GameObject mit seinen Components braucht, dies Objekt anzulegen und manuell alle Components hinzuzufügen, gibt das Core-Modul die Möglichkeit Prefabs zu definieren. Prefabs sind Factory-Klassen für GameObjects. Sie besitzen eine Methode </w:t>
-      </w:r>
-      <w:proofErr w:type="spellStart"/>
-      <w:r>
-        <w:t>getGameObject</w:t>
-      </w:r>
-      <w:proofErr w:type="spellEnd"/>
-      <w:r>
-        <w:t xml:space="preserve"> die das Objekt samt seiner Components zurückgibt. Hierbei wird aber nicht festgelegt, auf welche Weise ein Prefab sein GameObject erzeugt. Es ist möglich einen Prototyp zu erzeugen und zu klonen oder jedes Mal ein neues Objekt zu erzeuge</w:t>
+        <w:t xml:space="preserve"> Das hat den Vorteil, dass eigen definierte Components alle Arten von Behavior definieren können, aber nicht gezwungen sind welche zu implementieren, die sie nicht benötigen. Des Weiteren existiert die abstrakte Klasse Scene, welche von BasicGameState aus Slick2D erbt. Da jeder GameState durch eine Sammlung von GameObjects definiert wird, wird in der Scene-Klasse diese Sammlung angelegt sowie das Rendering, Updating und Input-Handling an die GameObjects delegiert. Da es umständlich ist jedes Mal, wenn man eine GameObject mit seinen Components braucht, dies Objekt anzulegen und manuell alle Components hinzuzufügen, gibt das Core-Modul die Möglichkeit Prefabs zu definieren. Prefabs sind Factory-Klassen für GameObjects. Sie besitzen eine Methode getGameObject die das Objekt samt seiner Components zurückgibt. Hierbei wird aber nicht festgelegt, auf welche Weise ein Prefab sein GameObject erzeugt. Es ist möglich einen Prototyp zu erzeugen und zu klonen oder jedes Mal ein neues Objekt zu erzeuge</w:t>
       </w:r>
       <w:r>
         <w:t>n</w:t>
@@ -11068,27 +10737,14 @@
       <w:r>
         <w:t xml:space="preserve">Abbildung </w:t>
       </w:r>
-      <w:r>
-        <w:fldChar w:fldCharType="begin"/>
-      </w:r>
-      <w:r>
-        <w:instrText xml:space="preserve"> SEQ Abbildung \* ARABIC </w:instrText>
-      </w:r>
-      <w:r>
-        <w:fldChar w:fldCharType="separate"/>
-      </w:r>
-      <w:r>
-        <w:rPr>
-          <w:noProof/>
-        </w:rPr>
-        <w:t>6</w:t>
-      </w:r>
-      <w:r>
-        <w:rPr>
-          <w:noProof/>
-        </w:rPr>
-        <w:fldChar w:fldCharType="end"/>
-      </w:r>
+      <w:fldSimple w:instr=" SEQ Abbildung \* ARABIC ">
+        <w:r>
+          <w:rPr>
+            <w:noProof/>
+          </w:rPr>
+          <w:t>6</w:t>
+        </w:r>
+      </w:fldSimple>
       <w:r>
         <w:t>: Core Modul</w:t>
       </w:r>
@@ -11097,11 +10753,11 @@
       <w:pPr>
         <w:pStyle w:val="berschrift3"/>
       </w:pPr>
-      <w:bookmarkStart w:id="13" w:name="_Toc452444208"/>
+      <w:bookmarkStart w:id="12" w:name="_Toc452444208"/>
       <w:r>
         <w:t>Behavior-Modul</w:t>
       </w:r>
-      <w:bookmarkEnd w:id="13"/>
+      <w:bookmarkEnd w:id="12"/>
     </w:p>
     <w:p>
       <w:r>
@@ -11111,38 +10767,14 @@
         <w:t>Die erste Verhaltensweise, die eine Component definieren kann, ist das Initialisierungs-Verhalten. Sobald ein GameObject erzeugt und zum GameState hinzugefügt wurde, wird dieses Objekt initialisiert.</w:t>
       </w:r>
       <w:r>
-        <w:t xml:space="preserve"> Des Weiteren existiert ein Verhalten für Update-Methoden. In das Update-Verhalten gehören Sachen wie die Physik Berechnung. Hier gäbe es die Möglichkeit, zwischen verschiedenen Arten von Update-Methoden zu unterscheiden, es existiert ein Updaten, dass vor jeden </w:t>
-      </w:r>
-      <w:proofErr w:type="spellStart"/>
-      <w:r>
-        <w:t>Render</w:t>
-      </w:r>
-      <w:proofErr w:type="spellEnd"/>
-      <w:r>
-        <w:t xml:space="preserve">-Vorgang ausgeführt wird und ein fixes Update, dass 60 Mal pro Sekunde ausgeführt wird. Für unsere Zwecke reicht das Updaten, dass so häufig wie möglich </w:t>
+        <w:t xml:space="preserve"> Des Weiteren existiert ein Verhalten für Update-Methoden. In das Update-Verhalten gehören Sachen wie die Physik Berechnung. Hier gäbe es die Möglichkeit, zwischen verschiedenen Arten von Update-Methoden zu unterscheiden, es existiert ein Updaten, dass vor jeden Render-Vorgang ausgeführt wird und ein fixes Update, dass 60 Mal pro Sekunde ausgeführt wird. Für unsere Zwecke reicht das Updaten, dass so häufig wie möglich </w:t>
       </w:r>
       <w:r>
         <w:lastRenderedPageBreak/>
         <w:t xml:space="preserve">ausgeführt wird, durch Übergabe der Vergangenen Zeit seit dem letzten Update kann man damit genau so genaue Rechnungen machen, wie mit einem fixen Updating. </w:t>
       </w:r>
       <w:r>
-        <w:t xml:space="preserve">Das Input-System der Engine beschränkt sich auf den Maus-Input. Je nachdem ob die Maus bewegt oder ein Button geklickt wurde, wird die entsprechende Maus-Input-Methode ausgeführt. Als letztes Verhalten gibt es noch das </w:t>
-      </w:r>
-      <w:proofErr w:type="spellStart"/>
-      <w:r>
-        <w:t>Render</w:t>
-      </w:r>
-      <w:proofErr w:type="spellEnd"/>
-      <w:r>
-        <w:t xml:space="preserve">-Verhalten. Hier gibt es drei verschiedene </w:t>
-      </w:r>
-      <w:proofErr w:type="spellStart"/>
-      <w:r>
-        <w:t>Render</w:t>
-      </w:r>
-      <w:proofErr w:type="spellEnd"/>
-      <w:r>
-        <w:t>-Methoden, die in dem Abschnitt über Layer schon erläutert wurden.</w:t>
+        <w:t>Das Input-System der Engine beschränkt sich auf den Maus-Input. Je nachdem ob die Maus bewegt oder ein Button geklickt wurde, wird die entsprechende Maus-Input-Methode ausgeführt. Als letztes Verhalten gibt es noch das Render-Verhalten. Hier gibt es drei verschiedene Render-Methoden, die in dem Abschnitt über Layer schon erläutert wurden.</w:t>
       </w:r>
       <w:r>
         <w:br/>
@@ -11230,27 +10862,14 @@
       <w:r>
         <w:t xml:space="preserve">Abbildung </w:t>
       </w:r>
-      <w:r>
-        <w:fldChar w:fldCharType="begin"/>
-      </w:r>
-      <w:r>
-        <w:instrText xml:space="preserve"> SEQ Abbildung \* ARABIC </w:instrText>
-      </w:r>
-      <w:r>
-        <w:fldChar w:fldCharType="separate"/>
-      </w:r>
-      <w:r>
-        <w:rPr>
-          <w:noProof/>
-        </w:rPr>
-        <w:t>7</w:t>
-      </w:r>
-      <w:r>
-        <w:rPr>
-          <w:noProof/>
-        </w:rPr>
-        <w:fldChar w:fldCharType="end"/>
-      </w:r>
+      <w:fldSimple w:instr=" SEQ Abbildung \* ARABIC ">
+        <w:r>
+          <w:rPr>
+            <w:noProof/>
+          </w:rPr>
+          <w:t>7</w:t>
+        </w:r>
+      </w:fldSimple>
       <w:r>
         <w:t>: Ausschnitt aus Verhaltens Modul</w:t>
       </w:r>
@@ -11260,12 +10879,12 @@
       <w:pPr>
         <w:pStyle w:val="berschrift3"/>
       </w:pPr>
-      <w:bookmarkStart w:id="14" w:name="_Toc452444209"/>
+      <w:bookmarkStart w:id="13" w:name="_Toc452444209"/>
       <w:r>
         <w:lastRenderedPageBreak/>
         <w:t>Service-Modul</w:t>
       </w:r>
-      <w:bookmarkEnd w:id="14"/>
+      <w:bookmarkEnd w:id="13"/>
     </w:p>
     <w:p>
       <w:r>
@@ -11287,15 +10906,7 @@
         <w:jc w:val="both"/>
       </w:pPr>
       <w:r>
-        <w:t xml:space="preserve">Jeder Service wird durch ein Interface definiert, dass von Service erbt. Hier werden alle Methoden deklariert, die der Service haben muss. Dann wird eine Implementierung dieses Service geschrieben und schließlich ein Provider, der diesen Service erzeugt. Den Provider registriert man dann in der statischen Service Klasse, die einen Cache der bereits erzeugten Services besitzt. Sobald man einen Service haben möchte, gibt man bei der Services Klasse an, welche Art von Service man haben möchte. Falls solch ein Service schon erzeugt wurde, bekommt man diesen, ansonsten wird durch den Provider ein neuer erzeugt. Zum einfacheren Gebrauch wird auch eine </w:t>
-      </w:r>
-      <w:proofErr w:type="spellStart"/>
-      <w:r>
-        <w:t>Inject</w:t>
-      </w:r>
-      <w:proofErr w:type="spellEnd"/>
-      <w:r>
-        <w:t>-Annotation definiert, mit der man Felder versehen kann, sodass die Services Klasse diese S</w:t>
+        <w:t>Jeder Service wird durch ein Interface definiert, dass von Service erbt. Hier werden alle Methoden deklariert, die der Service haben muss. Dann wird eine Implementierung dieses Service geschrieben und schließlich ein Provider, der diesen Service erzeugt. Den Provider registriert man dann in der statischen Service Klasse, die einen Cache der bereits erzeugten Services besitzt. Sobald man einen Service haben möchte, gibt man bei der Services Klasse an, welche Art von Service man haben möchte. Falls solch ein Service schon erzeugt wurde, bekommt man diesen, ansonsten wird durch den Provider ein neuer erzeugt. Zum einfacheren Gebrauch wird auch eine Inject-Annotation definiert, mit der man Felder versehen kann, sodass die Services Klasse diese S</w:t>
       </w:r>
       <w:r>
         <w:t>ervice automatisch setzen kann.</w:t>
@@ -11306,15 +10917,7 @@
         <w:t>Dadurch, dass die Implementierung von dem Interface getrennt ist, kann man die Implementierung sehr einfach anpassen, man muss nur im Provider ändern, welche Klasse zurückgegeben wird. Der Code ist auch sehr sauber, denn um etwas Ähnliches mit Singletons zu erreichen, müsste das Interface die Implementierungen kennen.</w:t>
       </w:r>
       <w:r>
-        <w:t xml:space="preserve"> Man kann die Services auch einfach debuggen, da man </w:t>
-      </w:r>
-      <w:proofErr w:type="spellStart"/>
-      <w:r>
-        <w:t>Debug</w:t>
-      </w:r>
-      <w:proofErr w:type="spellEnd"/>
-      <w:r>
-        <w:t>-Implementierungen der Services schreiben kann und diese dann von den Providern erzeugen lassen. Außerdem muss man sich nicht bei jeder Klasse selbst darum kümmern, dass nur genau eine Instanz der Klasse existiert, da die Services Klasse das durch ihren Cache übernimmt.</w:t>
+        <w:t xml:space="preserve"> Man kann die Services auch einfach debuggen, da man Debug-Implementierungen der Services schreiben kann und diese dann von den Providern erzeugen lassen. Außerdem muss man sich nicht bei jeder Klasse selbst darum kümmern, dass nur genau eine Instanz der Klasse existiert, da die Services Klasse das durch ihren Cache übernimmt.</w:t>
       </w:r>
     </w:p>
     <w:p>
@@ -11383,27 +10986,14 @@
       <w:r>
         <w:t xml:space="preserve">Abbildung </w:t>
       </w:r>
-      <w:r>
-        <w:fldChar w:fldCharType="begin"/>
-      </w:r>
-      <w:r>
-        <w:instrText xml:space="preserve"> SEQ Abbildung \* ARABIC </w:instrText>
-      </w:r>
-      <w:r>
-        <w:fldChar w:fldCharType="separate"/>
-      </w:r>
-      <w:r>
-        <w:rPr>
-          <w:noProof/>
-        </w:rPr>
-        <w:t>8</w:t>
-      </w:r>
-      <w:r>
-        <w:rPr>
-          <w:noProof/>
-        </w:rPr>
-        <w:fldChar w:fldCharType="end"/>
-      </w:r>
+      <w:fldSimple w:instr=" SEQ Abbildung \* ARABIC ">
+        <w:r>
+          <w:rPr>
+            <w:noProof/>
+          </w:rPr>
+          <w:t>8</w:t>
+        </w:r>
+      </w:fldSimple>
       <w:r>
         <w:t>: Service Modul</w:t>
       </w:r>
@@ -11412,12 +11002,12 @@
       <w:pPr>
         <w:pStyle w:val="berschrift3"/>
       </w:pPr>
-      <w:bookmarkStart w:id="15" w:name="_Toc452444210"/>
+      <w:bookmarkStart w:id="14" w:name="_Toc452444210"/>
       <w:r>
         <w:lastRenderedPageBreak/>
         <w:t>Standard Services</w:t>
       </w:r>
-      <w:bookmarkEnd w:id="15"/>
+      <w:bookmarkEnd w:id="14"/>
     </w:p>
     <w:p>
       <w:pPr>
@@ -11427,15 +11017,7 @@
         <w:t xml:space="preserve">Es gibt </w:t>
       </w:r>
       <w:r>
-        <w:t xml:space="preserve">Funktionalität, die in jedem Spiel gebraucht wird, das mit dieser Engine entwickelt wird. So muss es einen Service geben, der GameObjects erzeugt, einen Service der Ressourcen lädt und </w:t>
-      </w:r>
-      <w:proofErr w:type="spellStart"/>
-      <w:r>
-        <w:t>cached</w:t>
-      </w:r>
-      <w:proofErr w:type="spellEnd"/>
-      <w:r>
-        <w:t xml:space="preserve">, sowie interne Hilf-Services. </w:t>
+        <w:t xml:space="preserve">Funktionalität, die in jedem Spiel gebraucht wird, das mit dieser Engine entwickelt wird. So muss es einen Service geben, der GameObjects erzeugt, einen Service der Ressourcen lädt und cached, sowie interne Hilf-Services. </w:t>
       </w:r>
     </w:p>
     <w:p>
@@ -11504,27 +11086,14 @@
       <w:r>
         <w:t xml:space="preserve">Abbildung </w:t>
       </w:r>
-      <w:r>
-        <w:fldChar w:fldCharType="begin"/>
-      </w:r>
-      <w:r>
-        <w:instrText xml:space="preserve"> SEQ Abbildung \* ARABIC </w:instrText>
-      </w:r>
-      <w:r>
-        <w:fldChar w:fldCharType="separate"/>
-      </w:r>
-      <w:r>
-        <w:rPr>
-          <w:noProof/>
-        </w:rPr>
-        <w:t>9</w:t>
-      </w:r>
-      <w:r>
-        <w:rPr>
-          <w:noProof/>
-        </w:rPr>
-        <w:fldChar w:fldCharType="end"/>
-      </w:r>
+      <w:fldSimple w:instr=" SEQ Abbildung \* ARABIC ">
+        <w:r>
+          <w:rPr>
+            <w:noProof/>
+          </w:rPr>
+          <w:t>9</w:t>
+        </w:r>
+      </w:fldSimple>
       <w:r>
         <w:t>: Standard Services</w:t>
       </w:r>
@@ -11546,12 +11115,12 @@
       <w:pPr>
         <w:pStyle w:val="berschrift2"/>
       </w:pPr>
-      <w:bookmarkStart w:id="16" w:name="_Toc452444211"/>
+      <w:bookmarkStart w:id="15" w:name="_Toc452444211"/>
       <w:r>
         <w:lastRenderedPageBreak/>
         <w:t>Entwurf des Games</w:t>
       </w:r>
-      <w:bookmarkEnd w:id="16"/>
+      <w:bookmarkEnd w:id="15"/>
     </w:p>
     <w:p>
       <w:r>
@@ -11563,35 +11132,11 @@
     </w:p>
     <w:p>
       <w:r>
-        <w:t xml:space="preserve">Auf der obersten Ebene liegen die Game-Klasse, die einen Container für die </w:t>
-      </w:r>
-      <w:proofErr w:type="spellStart"/>
-      <w:r>
-        <w:t>GameStates</w:t>
-      </w:r>
-      <w:proofErr w:type="spellEnd"/>
-      <w:r>
-        <w:t xml:space="preserve"> darstellt, die Main-Klasse sowie ein Interface zur Speicherung der State-ID-Konstanten.</w:t>
+        <w:t>Auf der obersten Ebene liegen die Game-Klasse, die einen Container für die GameStates darstellt, die Main-Klasse sowie ein Interface zur Speicherung der State-ID-Konstanten.</w:t>
       </w:r>
       <w:r>
         <w:br/>
-        <w:t xml:space="preserve">Es folgen Unterpakete für allgemeine Components und GameObjects, die von allen GameState gebraucht werden können. Dies könnte zum Beispiel eine </w:t>
-      </w:r>
-      <w:proofErr w:type="spellStart"/>
-      <w:r>
-        <w:t>ImageRendererComponent</w:t>
-      </w:r>
-      <w:proofErr w:type="spellEnd"/>
-      <w:r>
-        <w:t xml:space="preserve"> sein oder eine </w:t>
-      </w:r>
-      <w:proofErr w:type="spellStart"/>
-      <w:r>
-        <w:t>CountdownComponent</w:t>
-      </w:r>
-      <w:proofErr w:type="spellEnd"/>
-      <w:r>
-        <w:t>. Auf dieser Ebene liegt auch ein Unterpaket für die Services, welche a generell von allen GameState benötigt werden.</w:t>
+        <w:t>Es folgen Unterpakete für allgemeine Components und GameObjects, die von allen GameState gebraucht werden können. Dies könnte zum Beispiel eine ImageRendererComponent sein oder eine CountdownComponent. Auf dieser Ebene liegt auch ein Unterpaket für die Services, welche a generell von allen GameState benötigt werden.</w:t>
       </w:r>
       <w:r>
         <w:br/>
@@ -11629,27 +11174,14 @@
       <w:r>
         <w:t xml:space="preserve">Abbildung </w:t>
       </w:r>
-      <w:r>
-        <w:fldChar w:fldCharType="begin"/>
-      </w:r>
-      <w:r>
-        <w:instrText xml:space="preserve"> SEQ Abbildung \* ARABIC </w:instrText>
-      </w:r>
-      <w:r>
-        <w:fldChar w:fldCharType="separate"/>
-      </w:r>
-      <w:r>
-        <w:rPr>
-          <w:noProof/>
-        </w:rPr>
-        <w:t>10</w:t>
-      </w:r>
-      <w:r>
-        <w:rPr>
-          <w:noProof/>
-        </w:rPr>
-        <w:fldChar w:fldCharType="end"/>
-      </w:r>
+      <w:fldSimple w:instr=" SEQ Abbildung \* ARABIC ">
+        <w:r>
+          <w:rPr>
+            <w:noProof/>
+          </w:rPr>
+          <w:t>10</w:t>
+        </w:r>
+      </w:fldSimple>
       <w:r>
         <w:t>: Paketstruktur Game</w:t>
       </w:r>
@@ -11665,7 +11197,10 @@
     <w:p/>
     <w:p/>
     <w:p/>
-    <w:p/>
+    <w:p>
+      <w:bookmarkStart w:id="16" w:name="_GoBack"/>
+      <w:bookmarkEnd w:id="16"/>
+    </w:p>
     <w:p>
       <w:pPr>
         <w:pStyle w:val="berschrift1"/>
@@ -11683,7 +11218,7 @@
       </w:pPr>
       <w:r>
         <w:pict>
-          <v:shape id="_x0000_i1025" type="#_x0000_t75" style="width:452.6pt;height:313.15pt">
+          <v:shape id="_x0000_i1029" type="#_x0000_t75" style="width:452.4pt;height:313.2pt">
             <v:imagedata r:id="rId32" o:title="Engine_v3"/>
           </v:shape>
         </w:pict>
@@ -11696,27 +11231,14 @@
       <w:r>
         <w:t xml:space="preserve">Abbildung </w:t>
       </w:r>
-      <w:r>
-        <w:fldChar w:fldCharType="begin"/>
-      </w:r>
-      <w:r>
-        <w:instrText xml:space="preserve"> SEQ Abbildung \* ARABIC </w:instrText>
-      </w:r>
-      <w:r>
-        <w:fldChar w:fldCharType="separate"/>
-      </w:r>
-      <w:r>
-        <w:rPr>
-          <w:noProof/>
-        </w:rPr>
-        <w:t>11</w:t>
-      </w:r>
-      <w:r>
-        <w:rPr>
-          <w:noProof/>
-        </w:rPr>
-        <w:fldChar w:fldCharType="end"/>
-      </w:r>
+      <w:fldSimple w:instr=" SEQ Abbildung \* ARABIC ">
+        <w:r>
+          <w:rPr>
+            <w:noProof/>
+          </w:rPr>
+          <w:t>11</w:t>
+        </w:r>
+      </w:fldSimple>
       <w:r>
         <w:t>: Vollständiges UML-Diagramm Engine</w:t>
       </w:r>
@@ -11772,7 +11294,6 @@
         <w:docPartUnique/>
       </w:docPartObj>
     </w:sdtPr>
-    <w:sdtEndPr/>
     <w:sdtContent>
       <w:p>
         <w:pPr>
@@ -11792,7 +11313,7 @@
           <w:rPr>
             <w:noProof/>
           </w:rPr>
-          <w:t>6</w:t>
+          <w:t>12</w:t>
         </w:r>
         <w:r>
           <w:fldChar w:fldCharType="end"/>
@@ -11935,17 +11456,15 @@
         <w:placeholder>
           <w:docPart w:val="2D04EFFEDBAB47319BE578E917A38C7B"/>
         </w:placeholder>
-        <w:showingPlcHdr/>
         <w:dataBinding w:prefixMappings="xmlns:ns0='http://schemas.openxmlformats.org/package/2006/metadata/core-properties' xmlns:ns1='http://purl.org/dc/elements/1.1/'" w:xpath="/ns0:coreProperties[1]/ns1:title[1]" w:storeItemID="{6C3C8BC8-F283-45AE-878A-BAB7291924A1}"/>
         <w:text/>
       </w:sdtPr>
-      <w:sdtEndPr/>
       <w:sdtContent>
         <w:r>
           <w:rPr>
             <w:color w:val="F0A22E" w:themeColor="accent1"/>
           </w:rPr>
-          <w:t>[Dokumenttitel]</w:t>
+          <w:t>Konzept Review</w:t>
         </w:r>
       </w:sdtContent>
     </w:sdt>
@@ -17296,7 +16815,7 @@
         <a:p>
           <a:r>
             <a:rPr lang="de-DE"/>
-            <a:t>Service</a:t>
+            <a:t>Services</a:t>
           </a:r>
         </a:p>
       </dgm:t>
@@ -17332,7 +16851,7 @@
         <a:p>
           <a:r>
             <a:rPr lang="de-DE"/>
-            <a:t>Default Services</a:t>
+            <a:t>Standart Services</a:t>
           </a:r>
         </a:p>
       </dgm:t>
@@ -19752,7 +19271,7 @@
           </a:pPr>
           <a:r>
             <a:rPr lang="de-DE" sz="4300" kern="1200"/>
-            <a:t>Service</a:t>
+            <a:t>Services</a:t>
           </a:r>
         </a:p>
       </dsp:txBody>
@@ -19813,12 +19332,12 @@
         </a:fontRef>
       </dsp:style>
       <dsp:txBody>
-        <a:bodyPr spcFirstLastPara="0" vert="horz" wrap="square" lIns="106680" tIns="106680" rIns="106680" bIns="106680" numCol="1" spcCol="1270" anchor="ctr" anchorCtr="0">
+        <a:bodyPr spcFirstLastPara="0" vert="horz" wrap="square" lIns="99060" tIns="99060" rIns="99060" bIns="99060" numCol="1" spcCol="1270" anchor="ctr" anchorCtr="0">
           <a:noAutofit/>
         </a:bodyPr>
         <a:lstStyle/>
         <a:p>
-          <a:pPr marL="0" lvl="0" indent="0" algn="ctr" defTabSz="1244600">
+          <a:pPr marL="0" lvl="0" indent="0" algn="ctr" defTabSz="1155700">
             <a:lnSpc>
               <a:spcPct val="90000"/>
             </a:lnSpc>
@@ -19831,8 +19350,8 @@
             <a:buNone/>
           </a:pPr>
           <a:r>
-            <a:rPr lang="de-DE" sz="2800" kern="1200"/>
-            <a:t>Default Services</a:t>
+            <a:rPr lang="de-DE" sz="2600" kern="1200"/>
+            <a:t>Standart Services</a:t>
           </a:r>
         </a:p>
       </dsp:txBody>
@@ -29818,7 +29337,7 @@
     <w:charset w:val="00"/>
     <w:family w:val="roman"/>
     <w:pitch w:val="variable"/>
-    <w:sig w:usb0="E0002EFF" w:usb1="C0007843" w:usb2="00000009" w:usb3="00000000" w:csb0="000001FF" w:csb1="00000000"/>
+    <w:sig w:usb0="E0002AFF" w:usb1="C0007841" w:usb2="00000009" w:usb3="00000000" w:csb0="000001FF" w:csb1="00000000"/>
   </w:font>
   <w:font w:name="Symbol">
     <w:panose1 w:val="05050102010706020507"/>
@@ -29877,7 +29396,6 @@
     <w:rsid w:val="005619C9"/>
     <w:rsid w:val="00891B29"/>
     <w:rsid w:val="00E94E66"/>
-    <w:rsid w:val="00F67052"/>
   </w:rsids>
   <m:mathPr>
     <m:mathFont m:val="Cambria Math"/>
@@ -30648,7 +30166,7 @@
 </file>
 
 <file path=customXml/itemProps1.xml><?xml version="1.0" encoding="utf-8"?>
-<ds:datastoreItem xmlns:ds="http://schemas.openxmlformats.org/officeDocument/2006/customXml" ds:itemID="{F9B247C9-4A83-47A5-B296-B4DBD4380B0B}">
+<ds:datastoreItem xmlns:ds="http://schemas.openxmlformats.org/officeDocument/2006/customXml" ds:itemID="{B0C4849C-71C1-4C7A-8A17-B36A350BC950}">
   <ds:schemaRefs>
     <ds:schemaRef ds:uri="http://schemas.openxmlformats.org/officeDocument/2006/bibliography"/>
   </ds:schemaRefs>

</xml_diff>